<commit_message>
update audio load sequence
</commit_message>
<xml_diff>
--- a/resume/Resume_Shen Huang_2020-06-20 _H5GameDeveloper.docx
+++ b/resume/Resume_Shen Huang_2020-06-20 _H5GameDeveloper.docx
@@ -207,32 +207,7 @@
           <w:sz w:val="22"/>
           <w:szCs w:val="22"/>
         </w:rPr>
-        <w:t xml:space="preserve">年6月毕业 </w:t>
-      </w:r>
-      <w:r>
-        <w:rPr>
-          <w:color w:val="000000"/>
-          <w:sz w:val="22"/>
-          <w:szCs w:val="22"/>
-        </w:rPr>
-        <w:t>(</w:t>
-      </w:r>
-      <w:r>
-        <w:rPr>
-          <w:rFonts w:ascii="SimSun" w:eastAsia="SimSun" w:hAnsi="SimSun" w:cs="SimSun" w:hint="eastAsia"/>
-          <w:color w:val="000000"/>
-          <w:sz w:val="22"/>
-          <w:szCs w:val="22"/>
-        </w:rPr>
-        <w:t>预计</w:t>
-      </w:r>
-      <w:r>
-        <w:rPr>
-          <w:color w:val="000000"/>
-          <w:sz w:val="22"/>
-          <w:szCs w:val="22"/>
-        </w:rPr>
-        <w:t>)</w:t>
+        <w:t>年6月毕业</w:t>
       </w:r>
     </w:p>
     <w:p>
@@ -855,15 +830,15 @@
         <mc:AlternateContent>
           <mc:Choice Requires="wps">
             <w:drawing>
-              <wp:anchor distT="0" distB="0" distL="114300" distR="114300" simplePos="0" relativeHeight="251659264" behindDoc="0" locked="0" layoutInCell="1" allowOverlap="1" wp14:anchorId="609602EB" wp14:editId="2D13B791">
+              <wp:anchor distT="0" distB="0" distL="114300" distR="114300" simplePos="0" relativeHeight="251659264" behindDoc="0" locked="0" layoutInCell="1" allowOverlap="1" wp14:anchorId="609602EB" wp14:editId="5A4B145D">
                 <wp:simplePos x="0" y="0"/>
                 <wp:positionH relativeFrom="column">
                   <wp:posOffset>5143500</wp:posOffset>
                 </wp:positionH>
                 <wp:positionV relativeFrom="paragraph">
-                  <wp:posOffset>93345</wp:posOffset>
+                  <wp:posOffset>91440</wp:posOffset>
                 </wp:positionV>
-                <wp:extent cx="1854200" cy="571500"/>
+                <wp:extent cx="1854200" cy="723900"/>
                 <wp:effectExtent l="0" t="0" r="0" b="0"/>
                 <wp:wrapNone/>
                 <wp:docPr id="5" name="Text Box 5"/>
@@ -875,7 +850,7 @@
                       <wps:spPr>
                         <a:xfrm>
                           <a:off x="0" y="0"/>
-                          <a:ext cx="1854200" cy="571500"/>
+                          <a:ext cx="1854200" cy="723900"/>
                         </a:xfrm>
                         <a:prstGeom prst="rect">
                           <a:avLst/>
@@ -887,6 +862,24 @@
                       </wps:spPr>
                       <wps:txbx>
                         <w:txbxContent>
+                          <w:p>
+                            <w:pPr>
+                              <w:jc w:val="center"/>
+                              <w:rPr>
+                                <w:rFonts w:ascii="SimSun" w:eastAsia="SimSun" w:hAnsi="SimSun" w:cs="SimSun" w:hint="eastAsia"/>
+                                <w:b/>
+                                <w:bCs/>
+                              </w:rPr>
+                            </w:pPr>
+                            <w:r>
+                              <w:rPr>
+                                <w:rFonts w:ascii="SimSun" w:eastAsia="SimSun" w:hAnsi="SimSun" w:cs="SimSun" w:hint="eastAsia"/>
+                                <w:b/>
+                                <w:bCs/>
+                              </w:rPr>
+                              <w:t>黄申</w:t>
+                            </w:r>
+                          </w:p>
                           <w:p>
                             <w:r>
                               <w:rPr>
@@ -944,9 +937,27 @@
                 <v:stroke joinstyle="miter"/>
                 <v:path gradientshapeok="t" o:connecttype="rect"/>
               </v:shapetype>
-              <v:shape id="Text Box 5" o:spid="_x0000_s1026" type="#_x0000_t202" style="position:absolute;left:0;text-align:left;margin-left:405pt;margin-top:7.35pt;width:146pt;height:45pt;z-index:251659264;visibility:visible;mso-wrap-style:square;mso-width-percent:0;mso-height-percent:0;mso-wrap-distance-left:9pt;mso-wrap-distance-top:0;mso-wrap-distance-right:9pt;mso-wrap-distance-bottom:0;mso-position-horizontal:absolute;mso-position-horizontal-relative:text;mso-position-vertical:absolute;mso-position-vertical-relative:text;mso-width-percent:0;mso-height-percent:0;mso-width-relative:margin;mso-height-relative:margin;v-text-anchor:top" o:gfxdata="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" filled="f" stroked="f" strokeweight=".5pt">
+              <v:shape id="Text Box 5" o:spid="_x0000_s1026" type="#_x0000_t202" style="position:absolute;left:0;text-align:left;margin-left:405pt;margin-top:7.2pt;width:146pt;height:57pt;z-index:251659264;visibility:visible;mso-wrap-style:square;mso-width-percent:0;mso-height-percent:0;mso-wrap-distance-left:9pt;mso-wrap-distance-top:0;mso-wrap-distance-right:9pt;mso-wrap-distance-bottom:0;mso-position-horizontal:absolute;mso-position-horizontal-relative:text;mso-position-vertical:absolute;mso-position-vertical-relative:text;mso-width-percent:0;mso-height-percent:0;mso-width-relative:margin;mso-height-relative:margin;v-text-anchor:top" o:gfxdata="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" filled="f" stroked="f" strokeweight=".5pt">
                 <v:textbox>
                   <w:txbxContent>
+                    <w:p>
+                      <w:pPr>
+                        <w:jc w:val="center"/>
+                        <w:rPr>
+                          <w:rFonts w:ascii="SimSun" w:eastAsia="SimSun" w:hAnsi="SimSun" w:cs="SimSun" w:hint="eastAsia"/>
+                          <w:b/>
+                          <w:bCs/>
+                        </w:rPr>
+                      </w:pPr>
+                      <w:r>
+                        <w:rPr>
+                          <w:rFonts w:ascii="SimSun" w:eastAsia="SimSun" w:hAnsi="SimSun" w:cs="SimSun" w:hint="eastAsia"/>
+                          <w:b/>
+                          <w:bCs/>
+                        </w:rPr>
+                        <w:t>黄申</w:t>
+                      </w:r>
+                    </w:p>
                     <w:p>
                       <w:r>
                         <w:rPr>
@@ -3246,7 +3257,6 @@
         </w:tabs>
         <w:ind w:right="168"/>
         <w:rPr>
-          <w:rFonts w:hint="eastAsia"/>
           <w:sz w:val="22"/>
           <w:szCs w:val="22"/>
         </w:rPr>

</xml_diff>